<commit_message>
Se agrego el proyecto integrado
</commit_message>
<xml_diff>
--- a/02. Desarrollo del proyecto/02.Segundo ciclo/01.Reuniones semanales/01.Semana 5/01.Minutas/Roles/Minuta_Rol_Planeacion_Semana5_v1_04112018_v1.docx
+++ b/02. Desarrollo del proyecto/02.Segundo ciclo/01.Reuniones semanales/01.Semana 5/01.Minutas/Roles/Minuta_Rol_Planeacion_Semana5_v1_04112018_v1.docx
@@ -4405,16 +4405,7 @@
                 <w:szCs w:val="24"/>
                 <w:lang w:val="es-419"/>
               </w:rPr>
-              <w:t>Elaboración</w:t>
-            </w:r>
-            <w:r>
-              <w:rPr>
-                <w:rFonts w:ascii="Arial" w:hAnsi="Arial" w:cs="Arial"/>
-                <w:sz w:val="20"/>
-                <w:szCs w:val="24"/>
-                <w:lang w:val="es-419"/>
-              </w:rPr>
-              <w:t xml:space="preserve"> de minuta de inspección</w:t>
+              <w:t>Elaboración de minuta de inspección</w:t>
             </w:r>
           </w:p>
         </w:tc>
@@ -6181,6 +6172,28 @@
         </w:tc>
       </w:tr>
     </w:tbl>
+    <w:p>
+      <w:pPr>
+        <w:rPr>
+          <w:rFonts w:ascii="Helvetica" w:hAnsi="Helvetica" w:cs="Helvetica"/>
+          <w:color w:val="4B4F56"/>
+          <w:sz w:val="18"/>
+          <w:szCs w:val="18"/>
+          <w:shd w:val="clear" w:color="auto" w:fill="F1F0F0"/>
+        </w:rPr>
+      </w:pPr>
+    </w:p>
+    <w:p>
+      <w:pPr>
+        <w:rPr>
+          <w:rFonts w:ascii="Helvetica" w:hAnsi="Helvetica" w:cs="Helvetica"/>
+          <w:color w:val="4B4F56"/>
+          <w:sz w:val="18"/>
+          <w:szCs w:val="18"/>
+          <w:shd w:val="clear" w:color="auto" w:fill="F1F0F0"/>
+        </w:rPr>
+      </w:pPr>
+    </w:p>
     <w:p>
       <w:pPr>
         <w:rPr>
@@ -6627,17 +6640,7 @@
                 <w:sz w:val="24"/>
                 <w:szCs w:val="24"/>
               </w:rPr>
-              <w:t>42,</w:t>
-            </w:r>
-            <w:bookmarkStart w:id="1" w:name="_GoBack"/>
-            <w:bookmarkEnd w:id="1"/>
-            <w:r>
-              <w:rPr>
-                <w:rFonts w:ascii="Arial Narrow" w:hAnsi="Arial Narrow" w:cs="Arial"/>
-                <w:sz w:val="24"/>
-                <w:szCs w:val="24"/>
-              </w:rPr>
-              <w:t>7</w:t>
+              <w:t>42,7</w:t>
             </w:r>
             <w:r>
               <w:rPr>
@@ -10571,7 +10574,7 @@
 </file>
 
 <file path=customXml/itemProps1.xml><?xml version="1.0" encoding="utf-8"?>
-<ds:datastoreItem xmlns:ds="http://schemas.openxmlformats.org/officeDocument/2006/customXml" ds:itemID="{D6A0F82E-D2CA-46DB-9C98-79B4DA166775}">
+<ds:datastoreItem xmlns:ds="http://schemas.openxmlformats.org/officeDocument/2006/customXml" ds:itemID="{160254B8-1CD4-4FCA-8E8E-05A929A12D09}">
   <ds:schemaRefs>
     <ds:schemaRef ds:uri="http://schemas.openxmlformats.org/officeDocument/2006/bibliography"/>
   </ds:schemaRefs>

</xml_diff>